<commit_message>
cleaned notebook and presentation script updated
</commit_message>
<xml_diff>
--- a/unit-1-build/presentation_script.docx
+++ b/unit-1-build/presentation_script.docx
@@ -14,10 +14,604 @@
           <w:sz w:val="28"/>
           <w:szCs w:val="28"/>
         </w:rPr>
-        <w:t>The topic of my build project is looking at the public google reviews for the company that I work for and our direct competition and look at the content of those reviews to see if there are any patterns in that data that explain the difference in the reviews that my company receives vs their company wither that be the proportion of the good reviews to bad reviews or the overall volume of reviews</w:t>
+        <w:t>For my research question I’m approaching the question: is there a difference in the content of reviews between two different local pizza companies and are there identifiable features in those reviews that would suggest areas of improvement for the companies.</w:t>
+      </w:r>
+    </w:p>
+    <w:p>
+      <w:pPr>
+        <w:rPr>
+          <w:sz w:val="28"/>
+          <w:szCs w:val="28"/>
+        </w:rPr>
+      </w:pPr>
+      <w:r>
+        <w:rPr>
+          <w:sz w:val="28"/>
+          <w:szCs w:val="28"/>
+        </w:rPr>
+        <w:t>The first step in find an answer for this question is to find the most common words in each class of review, so in other words what makes up a good review?</w:t>
+      </w:r>
+    </w:p>
+    <w:p>
+      <w:pPr>
+        <w:rPr>
+          <w:sz w:val="28"/>
+          <w:szCs w:val="28"/>
+        </w:rPr>
+      </w:pPr>
+      <w:r>
+        <w:rPr>
+          <w:sz w:val="28"/>
+          <w:szCs w:val="28"/>
+        </w:rPr>
+        <w:t xml:space="preserve">For my project I </w:t>
+      </w:r>
+      <w:r>
+        <w:rPr>
+          <w:sz w:val="28"/>
+          <w:szCs w:val="28"/>
+        </w:rPr>
+        <w:t>considered</w:t>
+      </w:r>
+      <w:r>
+        <w:rPr>
+          <w:sz w:val="28"/>
+          <w:szCs w:val="28"/>
+        </w:rPr>
+        <w:t xml:space="preserve"> any good review to be over a 4.0 star rating and any bad review to be under a 2.0 star rating, I omitted 2.1-3.9 star ratings so that I could focus </w:t>
+      </w:r>
+      <w:r>
+        <w:rPr>
+          <w:sz w:val="28"/>
+          <w:szCs w:val="28"/>
+        </w:rPr>
+        <w:t>solely</w:t>
+      </w:r>
+      <w:r>
+        <w:rPr>
+          <w:sz w:val="28"/>
+          <w:szCs w:val="28"/>
+        </w:rPr>
+        <w:t xml:space="preserve"> on the very good reviews and very bad reviews, I wanted to look at the extremes of the values</w:t>
+      </w:r>
+      <w:r>
+        <w:rPr>
+          <w:sz w:val="28"/>
+          <w:szCs w:val="28"/>
+        </w:rPr>
+        <w:t>.</w:t>
+      </w:r>
+    </w:p>
+    <w:p>
+      <w:pPr>
+        <w:rPr>
+          <w:sz w:val="28"/>
+          <w:szCs w:val="28"/>
+        </w:rPr>
+      </w:pPr>
+      <w:r>
+        <w:rPr>
+          <w:sz w:val="28"/>
+          <w:szCs w:val="28"/>
+        </w:rPr>
+        <w:lastRenderedPageBreak/>
+        <w:t>In the first figu</w:t>
+      </w:r>
+      <w:r>
+        <w:rPr>
+          <w:sz w:val="28"/>
+          <w:szCs w:val="28"/>
+        </w:rPr>
+        <w:t xml:space="preserve">re I found that </w:t>
+      </w:r>
+      <w:r>
+        <w:rPr>
+          <w:sz w:val="28"/>
+          <w:szCs w:val="28"/>
+        </w:rPr>
+        <w:t>many of</w:t>
+      </w:r>
+      <w:r>
+        <w:rPr>
+          <w:sz w:val="28"/>
+          <w:szCs w:val="28"/>
+        </w:rPr>
+        <w:t xml:space="preserve"> the </w:t>
+      </w:r>
+      <w:r>
+        <w:rPr>
+          <w:sz w:val="28"/>
+          <w:szCs w:val="28"/>
+        </w:rPr>
+        <w:t>negative</w:t>
+      </w:r>
+      <w:r>
+        <w:rPr>
+          <w:sz w:val="28"/>
+          <w:szCs w:val="28"/>
+        </w:rPr>
+        <w:t xml:space="preserve"> reviews for both companies were </w:t>
+      </w:r>
+      <w:r>
+        <w:rPr>
+          <w:sz w:val="28"/>
+          <w:szCs w:val="28"/>
+        </w:rPr>
+        <w:t>contributed</w:t>
+      </w:r>
+      <w:r>
+        <w:rPr>
+          <w:sz w:val="28"/>
+          <w:szCs w:val="28"/>
+        </w:rPr>
+        <w:t xml:space="preserve"> to:</w:t>
+      </w:r>
+    </w:p>
+    <w:p>
+      <w:pPr>
+        <w:pStyle w:val="ListParagraph"/>
+        <w:numPr>
+          <w:ilvl w:val="0"/>
+          <w:numId w:val="1"/>
+        </w:numPr>
+        <w:rPr>
+          <w:sz w:val="28"/>
+          <w:szCs w:val="28"/>
+        </w:rPr>
+      </w:pPr>
+      <w:r>
+        <w:rPr>
+          <w:sz w:val="28"/>
+          <w:szCs w:val="28"/>
+        </w:rPr>
+        <w:t xml:space="preserve">The quality of food that the customer </w:t>
+      </w:r>
+      <w:r>
+        <w:rPr>
+          <w:sz w:val="28"/>
+          <w:szCs w:val="28"/>
+        </w:rPr>
+        <w:t>received</w:t>
+      </w:r>
+      <w:r>
+        <w:rPr>
+          <w:sz w:val="28"/>
+          <w:szCs w:val="28"/>
+        </w:rPr>
+        <w:t xml:space="preserve"> and</w:t>
+      </w:r>
+    </w:p>
+    <w:p>
+      <w:pPr>
+        <w:pStyle w:val="ListParagraph"/>
+        <w:numPr>
+          <w:ilvl w:val="0"/>
+          <w:numId w:val="1"/>
+        </w:numPr>
+        <w:rPr>
+          <w:sz w:val="28"/>
+          <w:szCs w:val="28"/>
+        </w:rPr>
+      </w:pPr>
+      <w:r>
+        <w:rPr>
+          <w:sz w:val="28"/>
+          <w:szCs w:val="28"/>
+        </w:rPr>
+        <w:t xml:space="preserve">The customer service that the customer </w:t>
+      </w:r>
+      <w:r>
+        <w:rPr>
+          <w:sz w:val="28"/>
+          <w:szCs w:val="28"/>
+        </w:rPr>
+        <w:t>received</w:t>
+      </w:r>
+      <w:r>
+        <w:rPr>
+          <w:sz w:val="28"/>
+          <w:szCs w:val="28"/>
+        </w:rPr>
+        <w:t xml:space="preserve"> </w:t>
+      </w:r>
+      <w:r>
+        <w:rPr>
+          <w:sz w:val="28"/>
+          <w:szCs w:val="28"/>
+        </w:rPr>
+        <w:t>during</w:t>
+      </w:r>
+      <w:r>
+        <w:rPr>
+          <w:sz w:val="28"/>
+          <w:szCs w:val="28"/>
+        </w:rPr>
+        <w:t xml:space="preserve"> their order</w:t>
+      </w:r>
+    </w:p>
+    <w:p>
+      <w:pPr>
+        <w:rPr>
+          <w:sz w:val="28"/>
+          <w:szCs w:val="28"/>
+        </w:rPr>
+      </w:pPr>
+      <w:r>
+        <w:rPr>
+          <w:sz w:val="28"/>
+          <w:szCs w:val="28"/>
+        </w:rPr>
+        <w:t>Chanello’s</w:t>
+      </w:r>
+      <w:r>
+        <w:rPr>
+          <w:sz w:val="28"/>
+          <w:szCs w:val="28"/>
+        </w:rPr>
+        <w:t xml:space="preserve"> also had </w:t>
+      </w:r>
+      <w:r>
+        <w:rPr>
+          <w:sz w:val="28"/>
+          <w:szCs w:val="28"/>
+        </w:rPr>
+        <w:t>negative</w:t>
+      </w:r>
+      <w:r>
+        <w:rPr>
+          <w:sz w:val="28"/>
+          <w:szCs w:val="28"/>
+        </w:rPr>
+        <w:t xml:space="preserve"> reviews that focused on:</w:t>
+      </w:r>
+    </w:p>
+    <w:p>
+      <w:pPr>
+        <w:pStyle w:val="ListParagraph"/>
+        <w:numPr>
+          <w:ilvl w:val="0"/>
+          <w:numId w:val="2"/>
+        </w:numPr>
+        <w:rPr>
+          <w:sz w:val="28"/>
+          <w:szCs w:val="28"/>
+        </w:rPr>
+      </w:pPr>
+      <w:r>
+        <w:rPr>
+          <w:sz w:val="28"/>
+          <w:szCs w:val="28"/>
+        </w:rPr>
+        <w:t xml:space="preserve">The amount of time they waited to </w:t>
+      </w:r>
+      <w:r>
+        <w:rPr>
+          <w:sz w:val="28"/>
+          <w:szCs w:val="28"/>
+        </w:rPr>
+        <w:t xml:space="preserve">receive </w:t>
+      </w:r>
+      <w:r>
+        <w:rPr>
+          <w:sz w:val="28"/>
+          <w:szCs w:val="28"/>
+        </w:rPr>
+        <w:t>the</w:t>
+      </w:r>
+      <w:r>
+        <w:rPr>
+          <w:sz w:val="28"/>
+          <w:szCs w:val="28"/>
+        </w:rPr>
+        <w:t>ir</w:t>
+      </w:r>
+      <w:r>
+        <w:rPr>
+          <w:sz w:val="28"/>
+          <w:szCs w:val="28"/>
+        </w:rPr>
+        <w:t xml:space="preserve"> order and</w:t>
+      </w:r>
+    </w:p>
+    <w:p>
+      <w:pPr>
+        <w:pStyle w:val="ListParagraph"/>
+        <w:numPr>
+          <w:ilvl w:val="0"/>
+          <w:numId w:val="2"/>
+        </w:numPr>
+        <w:rPr>
+          <w:sz w:val="28"/>
+          <w:szCs w:val="28"/>
+        </w:rPr>
+      </w:pPr>
+      <w:r>
+        <w:rPr>
+          <w:sz w:val="28"/>
+          <w:szCs w:val="28"/>
+        </w:rPr>
+        <w:t>The amount of money that they spend on the food</w:t>
+      </w:r>
+    </w:p>
+    <w:p>
+      <w:pPr>
+        <w:rPr>
+          <w:sz w:val="28"/>
+          <w:szCs w:val="28"/>
+        </w:rPr>
+      </w:pPr>
+    </w:p>
+    <w:p>
+      <w:pPr>
+        <w:rPr>
+          <w:sz w:val="28"/>
+          <w:szCs w:val="28"/>
+        </w:rPr>
+      </w:pPr>
+      <w:r>
+        <w:rPr>
+          <w:sz w:val="28"/>
+          <w:szCs w:val="28"/>
+        </w:rPr>
+        <w:t xml:space="preserve">When looking at the positive reviews both companies </w:t>
+      </w:r>
+      <w:r>
+        <w:rPr>
+          <w:sz w:val="28"/>
+          <w:szCs w:val="28"/>
+        </w:rPr>
+        <w:t>received</w:t>
+      </w:r>
+      <w:r>
+        <w:rPr>
+          <w:sz w:val="28"/>
+          <w:szCs w:val="28"/>
+        </w:rPr>
+        <w:t xml:space="preserve"> paise for the quality of the food </w:t>
+      </w:r>
+      <w:r>
+        <w:rPr>
+          <w:sz w:val="28"/>
+          <w:szCs w:val="28"/>
+        </w:rPr>
+        <w:t>received.</w:t>
+      </w:r>
+    </w:p>
+    <w:p>
+      <w:pPr>
+        <w:rPr>
+          <w:sz w:val="28"/>
+          <w:szCs w:val="28"/>
+        </w:rPr>
+      </w:pPr>
+      <w:r>
+        <w:rPr>
+          <w:sz w:val="28"/>
+          <w:szCs w:val="28"/>
+        </w:rPr>
+        <w:lastRenderedPageBreak/>
+        <w:t xml:space="preserve">Calz on the </w:t>
+      </w:r>
+      <w:r>
+        <w:rPr>
+          <w:sz w:val="28"/>
+          <w:szCs w:val="28"/>
+        </w:rPr>
+        <w:t>other hand</w:t>
+      </w:r>
+      <w:r>
+        <w:rPr>
+          <w:sz w:val="28"/>
+          <w:szCs w:val="28"/>
+        </w:rPr>
+        <w:t xml:space="preserve"> </w:t>
+      </w:r>
+      <w:r>
+        <w:rPr>
+          <w:sz w:val="28"/>
+          <w:szCs w:val="28"/>
+        </w:rPr>
+        <w:t>received</w:t>
+      </w:r>
+      <w:r>
+        <w:rPr>
+          <w:sz w:val="28"/>
+          <w:szCs w:val="28"/>
+        </w:rPr>
+        <w:t xml:space="preserve"> noticeable </w:t>
+      </w:r>
+      <w:r>
+        <w:rPr>
+          <w:sz w:val="28"/>
+          <w:szCs w:val="28"/>
+        </w:rPr>
+        <w:t>praise</w:t>
+      </w:r>
+      <w:r>
+        <w:rPr>
+          <w:sz w:val="28"/>
+          <w:szCs w:val="28"/>
+        </w:rPr>
+        <w:t xml:space="preserve"> for:</w:t>
+      </w:r>
+    </w:p>
+    <w:p>
+      <w:pPr>
+        <w:pStyle w:val="ListParagraph"/>
+        <w:numPr>
+          <w:ilvl w:val="0"/>
+          <w:numId w:val="3"/>
+        </w:numPr>
+        <w:rPr>
+          <w:sz w:val="28"/>
+          <w:szCs w:val="28"/>
+        </w:rPr>
+      </w:pPr>
+      <w:r>
+        <w:rPr>
+          <w:sz w:val="28"/>
+          <w:szCs w:val="28"/>
+        </w:rPr>
+        <w:t xml:space="preserve">The speed that the customer </w:t>
+      </w:r>
+      <w:r>
+        <w:rPr>
+          <w:sz w:val="28"/>
+          <w:szCs w:val="28"/>
+        </w:rPr>
+        <w:t>received</w:t>
+      </w:r>
+      <w:r>
+        <w:rPr>
+          <w:sz w:val="28"/>
+          <w:szCs w:val="28"/>
+        </w:rPr>
+        <w:t xml:space="preserve"> the food and</w:t>
+      </w:r>
+    </w:p>
+    <w:p>
+      <w:pPr>
+        <w:pStyle w:val="ListParagraph"/>
+        <w:numPr>
+          <w:ilvl w:val="0"/>
+          <w:numId w:val="3"/>
+        </w:numPr>
+        <w:rPr>
+          <w:sz w:val="28"/>
+          <w:szCs w:val="28"/>
+        </w:rPr>
+      </w:pPr>
+      <w:r>
+        <w:rPr>
+          <w:sz w:val="28"/>
+          <w:szCs w:val="28"/>
+        </w:rPr>
+        <w:t>The cleanliness of the store</w:t>
+      </w:r>
+    </w:p>
+    <w:p>
+      <w:pPr>
+        <w:rPr>
+          <w:sz w:val="28"/>
+          <w:szCs w:val="28"/>
+        </w:rPr>
+      </w:pPr>
+      <w:r>
+        <w:rPr>
+          <w:sz w:val="28"/>
+          <w:szCs w:val="28"/>
+        </w:rPr>
+        <w:t xml:space="preserve">Looking at the second figure I decided to take a look at the volume and </w:t>
+      </w:r>
+      <w:r>
+        <w:rPr>
+          <w:sz w:val="28"/>
+          <w:szCs w:val="28"/>
+        </w:rPr>
+        <w:t>distribution</w:t>
+      </w:r>
+      <w:r>
+        <w:rPr>
+          <w:sz w:val="28"/>
+          <w:szCs w:val="28"/>
+        </w:rPr>
+        <w:t xml:space="preserve"> of reviews over time up until the date that the reviews were scraped, in this figure its clear that Chanello’s has higher volume of reviews compared to Calz but that Calz has a higher ratio of good reviews to bad reviews</w:t>
+      </w:r>
+      <w:r>
+        <w:rPr>
+          <w:sz w:val="28"/>
+          <w:szCs w:val="28"/>
+        </w:rPr>
+        <w:t>.</w:t>
+      </w:r>
+    </w:p>
+    <w:p>
+      <w:pPr>
+        <w:rPr>
+          <w:sz w:val="28"/>
+          <w:szCs w:val="28"/>
+        </w:rPr>
+      </w:pPr>
+      <w:r>
+        <w:rPr>
+          <w:sz w:val="28"/>
+          <w:szCs w:val="28"/>
+        </w:rPr>
+        <w:t xml:space="preserve">So in conclusion I believe that both companies struggle with some of the same problems in their </w:t>
+      </w:r>
+      <w:r>
+        <w:rPr>
+          <w:sz w:val="28"/>
+          <w:szCs w:val="28"/>
+        </w:rPr>
+        <w:t>negative</w:t>
+      </w:r>
+      <w:r>
+        <w:rPr>
+          <w:sz w:val="28"/>
+          <w:szCs w:val="28"/>
+        </w:rPr>
+        <w:t xml:space="preserve"> reviews but where </w:t>
+      </w:r>
+      <w:r>
+        <w:rPr>
+          <w:sz w:val="28"/>
+          <w:szCs w:val="28"/>
+        </w:rPr>
+        <w:t>Calz</w:t>
+      </w:r>
+      <w:r>
+        <w:rPr>
+          <w:sz w:val="28"/>
+          <w:szCs w:val="28"/>
+        </w:rPr>
+        <w:t xml:space="preserve"> provides solutions that </w:t>
+      </w:r>
+      <w:r>
+        <w:rPr>
+          <w:sz w:val="28"/>
+          <w:szCs w:val="28"/>
+        </w:rPr>
+        <w:t>increase</w:t>
+      </w:r>
+      <w:r>
+        <w:rPr>
+          <w:sz w:val="28"/>
+          <w:szCs w:val="28"/>
+        </w:rPr>
+        <w:t xml:space="preserve"> their good reviews such as keeping a clean </w:t>
       </w:r>
       <w:bookmarkStart w:id="0" w:name="_GoBack"/>
       <w:bookmarkEnd w:id="0"/>
+      <w:r>
+        <w:rPr>
+          <w:sz w:val="28"/>
+          <w:szCs w:val="28"/>
+        </w:rPr>
+        <w:lastRenderedPageBreak/>
+        <w:t xml:space="preserve">store and making sure that stores are staffed </w:t>
+      </w:r>
+      <w:r>
+        <w:rPr>
+          <w:sz w:val="28"/>
+          <w:szCs w:val="28"/>
+        </w:rPr>
+        <w:t>appropriately</w:t>
+      </w:r>
+      <w:r>
+        <w:rPr>
+          <w:sz w:val="28"/>
+          <w:szCs w:val="28"/>
+        </w:rPr>
+        <w:t xml:space="preserve"> to make sure that orders can get to the customers fast</w:t>
+      </w:r>
+      <w:r>
+        <w:rPr>
+          <w:sz w:val="28"/>
+          <w:szCs w:val="28"/>
+        </w:rPr>
+        <w:t xml:space="preserve"> Chanello’s fails to provide these same services on a company wide scale and it is reflected in their store ratings.</w:t>
+      </w:r>
     </w:p>
     <w:p>
       <w:pPr>
@@ -31,307 +625,12 @@
           <w:sz w:val="28"/>
           <w:szCs w:val="28"/>
         </w:rPr>
-        <w:t xml:space="preserve">Taking all of the words from the content of the public reviews I filtered the good reviews or the reviews that were over a 4.0 rating and the bad review that  were under a 2.0 rating and counted the amount of instances of those words occurring in the review content, in </w:t>
+        <w:t>This concludes my presentation thank you for your time today if you would like to read my post in full or have a closer look at any of my graphs ill drop a link in ds_general and ds13</w:t>
       </w:r>
     </w:p>
-    <w:p>
-      <w:pPr>
-        <w:rPr>
-          <w:sz w:val="28"/>
-          <w:szCs w:val="28"/>
-        </w:rPr>
-      </w:pPr>
-      <w:r>
-        <w:rPr>
-          <w:sz w:val="28"/>
-          <w:szCs w:val="28"/>
-        </w:rPr>
-        <w:t>figure one you see the result of that count</w:t>
-      </w:r>
-    </w:p>
-    <w:p>
-      <w:pPr>
-        <w:rPr>
-          <w:sz w:val="28"/>
-          <w:szCs w:val="28"/>
-        </w:rPr>
-      </w:pPr>
-      <w:r>
-        <w:rPr>
-          <w:sz w:val="28"/>
-          <w:szCs w:val="28"/>
-        </w:rPr>
-        <w:t xml:space="preserve">For the most part the </w:t>
-      </w:r>
-      <w:proofErr w:type="spellStart"/>
-      <w:r>
-        <w:rPr>
-          <w:sz w:val="28"/>
-          <w:szCs w:val="28"/>
-        </w:rPr>
-        <w:t>negitive</w:t>
-      </w:r>
-      <w:proofErr w:type="spellEnd"/>
-      <w:r>
-        <w:rPr>
-          <w:sz w:val="28"/>
-          <w:szCs w:val="28"/>
-        </w:rPr>
-        <w:t xml:space="preserve"> comments in the </w:t>
-      </w:r>
-      <w:proofErr w:type="spellStart"/>
-      <w:r>
-        <w:rPr>
-          <w:sz w:val="28"/>
-          <w:szCs w:val="28"/>
-        </w:rPr>
-        <w:t>chanello’s</w:t>
-      </w:r>
-      <w:proofErr w:type="spellEnd"/>
-      <w:r>
-        <w:rPr>
-          <w:sz w:val="28"/>
-          <w:szCs w:val="28"/>
-        </w:rPr>
-        <w:t xml:space="preserve"> reviews and in the </w:t>
-      </w:r>
-      <w:proofErr w:type="spellStart"/>
-      <w:r>
-        <w:rPr>
-          <w:sz w:val="28"/>
-          <w:szCs w:val="28"/>
-        </w:rPr>
-        <w:t>calz</w:t>
-      </w:r>
-      <w:proofErr w:type="spellEnd"/>
-      <w:r>
-        <w:rPr>
-          <w:sz w:val="28"/>
-          <w:szCs w:val="28"/>
-        </w:rPr>
-        <w:t xml:space="preserve"> reviews are similar in nature focusing on the product received or the time it took to receive the food, or the customer service that they received</w:t>
-      </w:r>
-    </w:p>
-    <w:p>
-      <w:pPr>
-        <w:rPr>
-          <w:sz w:val="28"/>
-          <w:szCs w:val="28"/>
-        </w:rPr>
-      </w:pPr>
-      <w:r>
-        <w:rPr>
-          <w:sz w:val="28"/>
-          <w:szCs w:val="28"/>
-        </w:rPr>
-        <w:t xml:space="preserve">In the good reviews however there seems to be a difference, both </w:t>
-      </w:r>
-      <w:proofErr w:type="spellStart"/>
-      <w:r>
-        <w:rPr>
-          <w:sz w:val="28"/>
-          <w:szCs w:val="28"/>
-        </w:rPr>
-        <w:t>calz</w:t>
-      </w:r>
-      <w:proofErr w:type="spellEnd"/>
-      <w:r>
-        <w:rPr>
-          <w:sz w:val="28"/>
-          <w:szCs w:val="28"/>
-        </w:rPr>
-        <w:t xml:space="preserve"> and </w:t>
-      </w:r>
-      <w:proofErr w:type="spellStart"/>
-      <w:r>
-        <w:rPr>
-          <w:sz w:val="28"/>
-          <w:szCs w:val="28"/>
-        </w:rPr>
-        <w:t>chanellos</w:t>
-      </w:r>
-      <w:proofErr w:type="spellEnd"/>
-      <w:r>
-        <w:rPr>
-          <w:sz w:val="28"/>
-          <w:szCs w:val="28"/>
-        </w:rPr>
-        <w:t xml:space="preserve"> good reviews emphasize that the quality of the food is good however that </w:t>
-      </w:r>
-      <w:proofErr w:type="spellStart"/>
-      <w:r>
-        <w:rPr>
-          <w:sz w:val="28"/>
-          <w:szCs w:val="28"/>
-        </w:rPr>
-        <w:t>calz</w:t>
-      </w:r>
-      <w:proofErr w:type="spellEnd"/>
-      <w:r>
-        <w:rPr>
-          <w:sz w:val="28"/>
-          <w:szCs w:val="28"/>
-        </w:rPr>
-        <w:t xml:space="preserve"> reviews focus on cleanliness and seed of delivery suggesting that based solely on the frequency of words used in the review that </w:t>
-      </w:r>
-      <w:proofErr w:type="spellStart"/>
-      <w:r>
-        <w:rPr>
-          <w:sz w:val="28"/>
-          <w:szCs w:val="28"/>
-        </w:rPr>
-        <w:t>calz</w:t>
-      </w:r>
-      <w:proofErr w:type="spellEnd"/>
-      <w:r>
-        <w:rPr>
-          <w:sz w:val="28"/>
-          <w:szCs w:val="28"/>
-        </w:rPr>
-        <w:t xml:space="preserve"> provides a faster delivery service then </w:t>
-      </w:r>
-      <w:proofErr w:type="spellStart"/>
-      <w:r>
-        <w:rPr>
-          <w:sz w:val="28"/>
-          <w:szCs w:val="28"/>
-        </w:rPr>
-        <w:t>chanello’s</w:t>
-      </w:r>
-      <w:proofErr w:type="spellEnd"/>
-    </w:p>
-    <w:p>
-      <w:pPr>
-        <w:rPr>
-          <w:sz w:val="28"/>
-          <w:szCs w:val="28"/>
-        </w:rPr>
-      </w:pPr>
-    </w:p>
-    <w:p>
-      <w:pPr>
-        <w:rPr>
-          <w:sz w:val="28"/>
-          <w:szCs w:val="28"/>
-        </w:rPr>
-      </w:pPr>
-      <w:r>
-        <w:rPr>
-          <w:sz w:val="28"/>
-          <w:szCs w:val="28"/>
-        </w:rPr>
-        <w:t xml:space="preserve">On the second part of the project I looked at </w:t>
-      </w:r>
-      <w:proofErr w:type="spellStart"/>
-      <w:r>
-        <w:rPr>
-          <w:sz w:val="28"/>
-          <w:szCs w:val="28"/>
-        </w:rPr>
-        <w:t>t he</w:t>
-      </w:r>
-      <w:proofErr w:type="spellEnd"/>
-      <w:r>
-        <w:rPr>
-          <w:sz w:val="28"/>
-          <w:szCs w:val="28"/>
-        </w:rPr>
-        <w:t xml:space="preserve"> </w:t>
-      </w:r>
-      <w:proofErr w:type="gramStart"/>
-      <w:r>
-        <w:rPr>
-          <w:sz w:val="28"/>
-          <w:szCs w:val="28"/>
-        </w:rPr>
-        <w:t>amount</w:t>
-      </w:r>
-      <w:proofErr w:type="gramEnd"/>
-      <w:r>
-        <w:rPr>
-          <w:sz w:val="28"/>
-          <w:szCs w:val="28"/>
-        </w:rPr>
-        <w:t xml:space="preserve"> of reviews that the two </w:t>
-      </w:r>
-    </w:p>
-    <w:p>
-      <w:r>
-        <w:rPr>
-          <w:sz w:val="28"/>
-          <w:szCs w:val="28"/>
-        </w:rPr>
-        <w:t xml:space="preserve">companies have received over time along with the total volume of reviews received, as se in the second figure the total volume of reviews for </w:t>
-      </w:r>
-      <w:proofErr w:type="spellStart"/>
-      <w:r>
-        <w:rPr>
-          <w:sz w:val="28"/>
-          <w:szCs w:val="28"/>
-        </w:rPr>
-        <w:t>chanello’s</w:t>
-      </w:r>
-      <w:proofErr w:type="spellEnd"/>
-      <w:r>
-        <w:rPr>
-          <w:sz w:val="28"/>
-          <w:szCs w:val="28"/>
-        </w:rPr>
-        <w:t xml:space="preserve"> is higher than for </w:t>
-      </w:r>
-      <w:proofErr w:type="spellStart"/>
-      <w:r>
-        <w:rPr>
-          <w:sz w:val="28"/>
-          <w:szCs w:val="28"/>
-        </w:rPr>
-        <w:t>calzs</w:t>
-      </w:r>
-      <w:proofErr w:type="spellEnd"/>
-      <w:r>
-        <w:rPr>
-          <w:sz w:val="28"/>
-          <w:szCs w:val="28"/>
-        </w:rPr>
-        <w:t xml:space="preserve"> with peeks in the review history for both companies being 2019 and a steady increase in volume over the past 5 years, this in part is probably due to society increasing </w:t>
-      </w:r>
-      <w:proofErr w:type="spellStart"/>
-      <w:r>
-        <w:rPr>
-          <w:sz w:val="28"/>
-          <w:szCs w:val="28"/>
-        </w:rPr>
-        <w:t>it’s</w:t>
-      </w:r>
-      <w:proofErr w:type="spellEnd"/>
-      <w:r>
-        <w:rPr>
-          <w:sz w:val="28"/>
-          <w:szCs w:val="28"/>
-        </w:rPr>
-        <w:t xml:space="preserve"> use of technology but I don’t have any evidence to support that cla</w:t>
-      </w:r>
-      <w:r>
-        <w:rPr>
-          <w:sz w:val="28"/>
-          <w:szCs w:val="28"/>
-        </w:rPr>
-        <w:t>i</w:t>
-      </w:r>
-      <w:r>
-        <w:rPr>
-          <w:sz w:val="28"/>
-          <w:szCs w:val="28"/>
-        </w:rPr>
-        <w:t>m.</w:t>
-      </w:r>
-      <w:r>
-        <w:t xml:space="preserve"> </w:t>
-      </w:r>
-      <w:r>
-        <w:t xml:space="preserve"> </w:t>
-      </w:r>
-    </w:p>
+    <w:p/>
+    <w:p/>
+    <w:p/>
     <w:sectPr>
       <w:pgSz w:w="12240" w:h="15840"/>
       <w:pgMar w:top="1440" w:right="1440" w:bottom="1440" w:left="1440" w:header="720" w:footer="720" w:gutter="0"/>
@@ -340,6 +639,287 @@
     </w:sectPr>
   </w:body>
 </w:document>
+</file>
+
+<file path=word/numbering.xml><?xml version="1.0" encoding="utf-8"?>
+<w:numbering xmlns:wpc="http://schemas.microsoft.com/office/word/2010/wordprocessingCanvas" xmlns:cx="http://schemas.microsoft.com/office/drawing/2014/chartex" xmlns:cx1="http://schemas.microsoft.com/office/drawing/2015/9/8/chartex" xmlns:cx2="http://schemas.microsoft.com/office/drawing/2015/10/21/chartex" xmlns:cx3="http://schemas.microsoft.com/office/drawing/2016/5/9/chartex" xmlns:cx4="http://schemas.microsoft.com/office/drawing/2016/5/10/chartex" xmlns:cx5="http://schemas.microsoft.com/office/drawing/2016/5/11/chartex" xmlns:cx6="http://schemas.microsoft.com/office/drawing/2016/5/12/chartex" xmlns:cx7="http://schemas.microsoft.com/office/drawing/2016/5/13/chartex" xmlns:cx8="http://schemas.microsoft.com/office/drawing/2016/5/14/chartex" xmlns:mc="http://schemas.openxmlformats.org/markup-compatibility/2006" xmlns:aink="http://schemas.microsoft.com/office/drawing/2016/ink" xmlns:am3d="http://schemas.microsoft.com/office/drawing/2017/model3d" xmlns:o="urn:schemas-microsoft-com:office:office" xmlns:r="http://schemas.openxmlformats.org/officeDocument/2006/relationships" xmlns:m="http://schemas.openxmlformats.org/officeDocument/2006/math" xmlns:v="urn:schemas-microsoft-com:vml" xmlns:wp14="http://schemas.microsoft.com/office/word/2010/wordprocessingDrawing" xmlns:wp="http://schemas.openxmlformats.org/drawingml/2006/wordprocessingDrawing" xmlns:w10="urn:schemas-microsoft-com:office:word" xmlns:w="http://schemas.openxmlformats.org/wordprocessingml/2006/main" xmlns:w14="http://schemas.microsoft.com/office/word/2010/wordml" xmlns:w15="http://schemas.microsoft.com/office/word/2012/wordml" xmlns:w16cid="http://schemas.microsoft.com/office/word/2016/wordml/cid" xmlns:w16se="http://schemas.microsoft.com/office/word/2015/wordml/symex" xmlns:wpg="http://schemas.microsoft.com/office/word/2010/wordprocessingGroup" xmlns:wpi="http://schemas.microsoft.com/office/word/2010/wordprocessingInk" xmlns:wne="http://schemas.microsoft.com/office/word/2006/wordml" xmlns:wps="http://schemas.microsoft.com/office/word/2010/wordprocessingShape" mc:Ignorable="w14 w15 w16se w16cid wp14">
+  <w:abstractNum w:abstractNumId="0" w15:restartNumberingAfterBreak="0">
+    <w:nsid w:val="31F37B79"/>
+    <w:multiLevelType w:val="hybridMultilevel"/>
+    <w:tmpl w:val="7ED41F64"/>
+    <w:lvl w:ilvl="0" w:tplc="0409000F">
+      <w:start w:val="1"/>
+      <w:numFmt w:val="decimal"/>
+      <w:lvlText w:val="%1."/>
+      <w:lvlJc w:val="left"/>
+      <w:pPr>
+        <w:ind w:left="720" w:hanging="360"/>
+      </w:pPr>
+      <w:rPr>
+        <w:rFonts w:hint="default"/>
+      </w:rPr>
+    </w:lvl>
+    <w:lvl w:ilvl="1" w:tplc="04090019" w:tentative="1">
+      <w:start w:val="1"/>
+      <w:numFmt w:val="lowerLetter"/>
+      <w:lvlText w:val="%2."/>
+      <w:lvlJc w:val="left"/>
+      <w:pPr>
+        <w:ind w:left="1440" w:hanging="360"/>
+      </w:pPr>
+    </w:lvl>
+    <w:lvl w:ilvl="2" w:tplc="0409001B" w:tentative="1">
+      <w:start w:val="1"/>
+      <w:numFmt w:val="lowerRoman"/>
+      <w:lvlText w:val="%3."/>
+      <w:lvlJc w:val="right"/>
+      <w:pPr>
+        <w:ind w:left="2160" w:hanging="180"/>
+      </w:pPr>
+    </w:lvl>
+    <w:lvl w:ilvl="3" w:tplc="0409000F" w:tentative="1">
+      <w:start w:val="1"/>
+      <w:numFmt w:val="decimal"/>
+      <w:lvlText w:val="%4."/>
+      <w:lvlJc w:val="left"/>
+      <w:pPr>
+        <w:ind w:left="2880" w:hanging="360"/>
+      </w:pPr>
+    </w:lvl>
+    <w:lvl w:ilvl="4" w:tplc="04090019" w:tentative="1">
+      <w:start w:val="1"/>
+      <w:numFmt w:val="lowerLetter"/>
+      <w:lvlText w:val="%5."/>
+      <w:lvlJc w:val="left"/>
+      <w:pPr>
+        <w:ind w:left="3600" w:hanging="360"/>
+      </w:pPr>
+    </w:lvl>
+    <w:lvl w:ilvl="5" w:tplc="0409001B" w:tentative="1">
+      <w:start w:val="1"/>
+      <w:numFmt w:val="lowerRoman"/>
+      <w:lvlText w:val="%6."/>
+      <w:lvlJc w:val="right"/>
+      <w:pPr>
+        <w:ind w:left="4320" w:hanging="180"/>
+      </w:pPr>
+    </w:lvl>
+    <w:lvl w:ilvl="6" w:tplc="0409000F" w:tentative="1">
+      <w:start w:val="1"/>
+      <w:numFmt w:val="decimal"/>
+      <w:lvlText w:val="%7."/>
+      <w:lvlJc w:val="left"/>
+      <w:pPr>
+        <w:ind w:left="5040" w:hanging="360"/>
+      </w:pPr>
+    </w:lvl>
+    <w:lvl w:ilvl="7" w:tplc="04090019" w:tentative="1">
+      <w:start w:val="1"/>
+      <w:numFmt w:val="lowerLetter"/>
+      <w:lvlText w:val="%8."/>
+      <w:lvlJc w:val="left"/>
+      <w:pPr>
+        <w:ind w:left="5760" w:hanging="360"/>
+      </w:pPr>
+    </w:lvl>
+    <w:lvl w:ilvl="8" w:tplc="0409001B" w:tentative="1">
+      <w:start w:val="1"/>
+      <w:numFmt w:val="lowerRoman"/>
+      <w:lvlText w:val="%9."/>
+      <w:lvlJc w:val="right"/>
+      <w:pPr>
+        <w:ind w:left="6480" w:hanging="180"/>
+      </w:pPr>
+    </w:lvl>
+  </w:abstractNum>
+  <w:abstractNum w:abstractNumId="1" w15:restartNumberingAfterBreak="0">
+    <w:nsid w:val="3CDA2ABD"/>
+    <w:multiLevelType w:val="hybridMultilevel"/>
+    <w:tmpl w:val="DDF81012"/>
+    <w:lvl w:ilvl="0" w:tplc="0409000F">
+      <w:start w:val="1"/>
+      <w:numFmt w:val="decimal"/>
+      <w:lvlText w:val="%1."/>
+      <w:lvlJc w:val="left"/>
+      <w:pPr>
+        <w:ind w:left="720" w:hanging="360"/>
+      </w:pPr>
+      <w:rPr>
+        <w:rFonts w:hint="default"/>
+      </w:rPr>
+    </w:lvl>
+    <w:lvl w:ilvl="1" w:tplc="04090019" w:tentative="1">
+      <w:start w:val="1"/>
+      <w:numFmt w:val="lowerLetter"/>
+      <w:lvlText w:val="%2."/>
+      <w:lvlJc w:val="left"/>
+      <w:pPr>
+        <w:ind w:left="1440" w:hanging="360"/>
+      </w:pPr>
+    </w:lvl>
+    <w:lvl w:ilvl="2" w:tplc="0409001B" w:tentative="1">
+      <w:start w:val="1"/>
+      <w:numFmt w:val="lowerRoman"/>
+      <w:lvlText w:val="%3."/>
+      <w:lvlJc w:val="right"/>
+      <w:pPr>
+        <w:ind w:left="2160" w:hanging="180"/>
+      </w:pPr>
+    </w:lvl>
+    <w:lvl w:ilvl="3" w:tplc="0409000F" w:tentative="1">
+      <w:start w:val="1"/>
+      <w:numFmt w:val="decimal"/>
+      <w:lvlText w:val="%4."/>
+      <w:lvlJc w:val="left"/>
+      <w:pPr>
+        <w:ind w:left="2880" w:hanging="360"/>
+      </w:pPr>
+    </w:lvl>
+    <w:lvl w:ilvl="4" w:tplc="04090019" w:tentative="1">
+      <w:start w:val="1"/>
+      <w:numFmt w:val="lowerLetter"/>
+      <w:lvlText w:val="%5."/>
+      <w:lvlJc w:val="left"/>
+      <w:pPr>
+        <w:ind w:left="3600" w:hanging="360"/>
+      </w:pPr>
+    </w:lvl>
+    <w:lvl w:ilvl="5" w:tplc="0409001B" w:tentative="1">
+      <w:start w:val="1"/>
+      <w:numFmt w:val="lowerRoman"/>
+      <w:lvlText w:val="%6."/>
+      <w:lvlJc w:val="right"/>
+      <w:pPr>
+        <w:ind w:left="4320" w:hanging="180"/>
+      </w:pPr>
+    </w:lvl>
+    <w:lvl w:ilvl="6" w:tplc="0409000F" w:tentative="1">
+      <w:start w:val="1"/>
+      <w:numFmt w:val="decimal"/>
+      <w:lvlText w:val="%7."/>
+      <w:lvlJc w:val="left"/>
+      <w:pPr>
+        <w:ind w:left="5040" w:hanging="360"/>
+      </w:pPr>
+    </w:lvl>
+    <w:lvl w:ilvl="7" w:tplc="04090019" w:tentative="1">
+      <w:start w:val="1"/>
+      <w:numFmt w:val="lowerLetter"/>
+      <w:lvlText w:val="%8."/>
+      <w:lvlJc w:val="left"/>
+      <w:pPr>
+        <w:ind w:left="5760" w:hanging="360"/>
+      </w:pPr>
+    </w:lvl>
+    <w:lvl w:ilvl="8" w:tplc="0409001B" w:tentative="1">
+      <w:start w:val="1"/>
+      <w:numFmt w:val="lowerRoman"/>
+      <w:lvlText w:val="%9."/>
+      <w:lvlJc w:val="right"/>
+      <w:pPr>
+        <w:ind w:left="6480" w:hanging="180"/>
+      </w:pPr>
+    </w:lvl>
+  </w:abstractNum>
+  <w:abstractNum w:abstractNumId="2" w15:restartNumberingAfterBreak="0">
+    <w:nsid w:val="43DE545E"/>
+    <w:multiLevelType w:val="hybridMultilevel"/>
+    <w:tmpl w:val="0B506EF2"/>
+    <w:lvl w:ilvl="0" w:tplc="0409000F">
+      <w:start w:val="1"/>
+      <w:numFmt w:val="decimal"/>
+      <w:lvlText w:val="%1."/>
+      <w:lvlJc w:val="left"/>
+      <w:pPr>
+        <w:ind w:left="720" w:hanging="360"/>
+      </w:pPr>
+      <w:rPr>
+        <w:rFonts w:hint="default"/>
+      </w:rPr>
+    </w:lvl>
+    <w:lvl w:ilvl="1" w:tplc="04090019" w:tentative="1">
+      <w:start w:val="1"/>
+      <w:numFmt w:val="lowerLetter"/>
+      <w:lvlText w:val="%2."/>
+      <w:lvlJc w:val="left"/>
+      <w:pPr>
+        <w:ind w:left="1440" w:hanging="360"/>
+      </w:pPr>
+    </w:lvl>
+    <w:lvl w:ilvl="2" w:tplc="0409001B" w:tentative="1">
+      <w:start w:val="1"/>
+      <w:numFmt w:val="lowerRoman"/>
+      <w:lvlText w:val="%3."/>
+      <w:lvlJc w:val="right"/>
+      <w:pPr>
+        <w:ind w:left="2160" w:hanging="180"/>
+      </w:pPr>
+    </w:lvl>
+    <w:lvl w:ilvl="3" w:tplc="0409000F" w:tentative="1">
+      <w:start w:val="1"/>
+      <w:numFmt w:val="decimal"/>
+      <w:lvlText w:val="%4."/>
+      <w:lvlJc w:val="left"/>
+      <w:pPr>
+        <w:ind w:left="2880" w:hanging="360"/>
+      </w:pPr>
+    </w:lvl>
+    <w:lvl w:ilvl="4" w:tplc="04090019" w:tentative="1">
+      <w:start w:val="1"/>
+      <w:numFmt w:val="lowerLetter"/>
+      <w:lvlText w:val="%5."/>
+      <w:lvlJc w:val="left"/>
+      <w:pPr>
+        <w:ind w:left="3600" w:hanging="360"/>
+      </w:pPr>
+    </w:lvl>
+    <w:lvl w:ilvl="5" w:tplc="0409001B" w:tentative="1">
+      <w:start w:val="1"/>
+      <w:numFmt w:val="lowerRoman"/>
+      <w:lvlText w:val="%6."/>
+      <w:lvlJc w:val="right"/>
+      <w:pPr>
+        <w:ind w:left="4320" w:hanging="180"/>
+      </w:pPr>
+    </w:lvl>
+    <w:lvl w:ilvl="6" w:tplc="0409000F" w:tentative="1">
+      <w:start w:val="1"/>
+      <w:numFmt w:val="decimal"/>
+      <w:lvlText w:val="%7."/>
+      <w:lvlJc w:val="left"/>
+      <w:pPr>
+        <w:ind w:left="5040" w:hanging="360"/>
+      </w:pPr>
+    </w:lvl>
+    <w:lvl w:ilvl="7" w:tplc="04090019" w:tentative="1">
+      <w:start w:val="1"/>
+      <w:numFmt w:val="lowerLetter"/>
+      <w:lvlText w:val="%8."/>
+      <w:lvlJc w:val="left"/>
+      <w:pPr>
+        <w:ind w:left="5760" w:hanging="360"/>
+      </w:pPr>
+    </w:lvl>
+    <w:lvl w:ilvl="8" w:tplc="0409001B" w:tentative="1">
+      <w:start w:val="1"/>
+      <w:numFmt w:val="lowerRoman"/>
+      <w:lvlText w:val="%9."/>
+      <w:lvlJc w:val="right"/>
+      <w:pPr>
+        <w:ind w:left="6480" w:hanging="180"/>
+      </w:pPr>
+    </w:lvl>
+  </w:abstractNum>
+  <w:num w:numId="1">
+    <w:abstractNumId w:val="2"/>
+  </w:num>
+  <w:num w:numId="2">
+    <w:abstractNumId w:val="0"/>
+  </w:num>
+  <w:num w:numId="3">
+    <w:abstractNumId w:val="1"/>
+  </w:num>
+</w:numbering>
 </file>
 
 <file path=word/styles.xml><?xml version="1.0" encoding="utf-8"?>
@@ -768,6 +1348,17 @@
     <w:semiHidden/>
     <w:unhideWhenUsed/>
   </w:style>
+  <w:style w:type="paragraph" w:styleId="ListParagraph">
+    <w:name w:val="List Paragraph"/>
+    <w:basedOn w:val="Normal"/>
+    <w:uiPriority w:val="34"/>
+    <w:qFormat/>
+    <w:rsid w:val="00FA0C3D"/>
+    <w:pPr>
+      <w:ind w:left="720"/>
+      <w:contextualSpacing/>
+    </w:pPr>
+  </w:style>
 </w:styles>
 </file>
 
@@ -1064,4 +1655,16 @@
     </a:ext>
   </a:extLst>
 </a:theme>
+</file>
+
+<file path=customXml/item1.xml><?xml version="1.0" encoding="utf-8"?>
+<b:Sources xmlns:b="http://schemas.openxmlformats.org/officeDocument/2006/bibliography" xmlns="http://schemas.openxmlformats.org/officeDocument/2006/bibliography" SelectedStyle="\APASixthEditionOfficeOnline.xsl" StyleName="APA" Version="6"/>
+</file>
+
+<file path=customXml/itemProps1.xml><?xml version="1.0" encoding="utf-8"?>
+<ds:datastoreItem xmlns:ds="http://schemas.openxmlformats.org/officeDocument/2006/customXml" ds:itemID="{600ECF81-6706-40E9-B992-BD0CB5940846}">
+  <ds:schemaRefs>
+    <ds:schemaRef ds:uri="http://schemas.openxmlformats.org/officeDocument/2006/bibliography"/>
+  </ds:schemaRefs>
+</ds:datastoreItem>
 </file>
</xml_diff>

<commit_message>
updating final script for school
</commit_message>
<xml_diff>
--- a/unit-1-build/presentation_script.docx
+++ b/unit-1-build/presentation_script.docx
@@ -5,16 +5,126 @@
     <w:p>
       <w:pPr>
         <w:rPr>
-          <w:sz w:val="28"/>
-          <w:szCs w:val="28"/>
-        </w:rPr>
-      </w:pPr>
-      <w:r>
-        <w:rPr>
-          <w:sz w:val="28"/>
-          <w:szCs w:val="28"/>
-        </w:rPr>
-        <w:t>For my research question I’m approaching the question: is there a difference in the content of reviews between two different local pizza companies and are there identifiable features in those reviews that would suggest areas of improvement for the companies.</w:t>
+          <w:color w:val="404040"/>
+          <w:sz w:val="27"/>
+          <w:szCs w:val="27"/>
+          <w:shd w:val="clear" w:color="auto" w:fill="FFFFFF"/>
+        </w:rPr>
+      </w:pPr>
+      <w:bookmarkStart w:id="0" w:name="_GoBack"/>
+      <w:bookmarkEnd w:id="0"/>
+      <w:r>
+        <w:rPr>
+          <w:sz w:val="28"/>
+          <w:szCs w:val="28"/>
+        </w:rPr>
+        <w:t xml:space="preserve">For my research question </w:t>
+      </w:r>
+      <w:r>
+        <w:rPr>
+          <w:sz w:val="28"/>
+          <w:szCs w:val="28"/>
+        </w:rPr>
+        <w:t xml:space="preserve">I’m looking at </w:t>
+      </w:r>
+      <w:r>
+        <w:rPr>
+          <w:color w:val="404040"/>
+          <w:sz w:val="27"/>
+          <w:szCs w:val="27"/>
+          <w:shd w:val="clear" w:color="auto" w:fill="FFFFFF"/>
+        </w:rPr>
+        <w:t xml:space="preserve">“what the difference </w:t>
+      </w:r>
+      <w:r>
+        <w:rPr>
+          <w:color w:val="404040"/>
+          <w:sz w:val="27"/>
+          <w:szCs w:val="27"/>
+          <w:shd w:val="clear" w:color="auto" w:fill="FFFFFF"/>
+        </w:rPr>
+        <w:t xml:space="preserve">is </w:t>
+      </w:r>
+      <w:r>
+        <w:rPr>
+          <w:color w:val="404040"/>
+          <w:sz w:val="27"/>
+          <w:szCs w:val="27"/>
+          <w:shd w:val="clear" w:color="auto" w:fill="FFFFFF"/>
+        </w:rPr>
+        <w:t xml:space="preserve">between two </w:t>
+      </w:r>
+      <w:r>
+        <w:rPr>
+          <w:color w:val="404040"/>
+          <w:sz w:val="27"/>
+          <w:szCs w:val="27"/>
+          <w:shd w:val="clear" w:color="auto" w:fill="FFFFFF"/>
+        </w:rPr>
+        <w:t xml:space="preserve">local pizza </w:t>
+      </w:r>
+      <w:r>
+        <w:rPr>
+          <w:color w:val="404040"/>
+          <w:sz w:val="27"/>
+          <w:szCs w:val="27"/>
+          <w:shd w:val="clear" w:color="auto" w:fill="FFFFFF"/>
+        </w:rPr>
+        <w:t>companies</w:t>
+      </w:r>
+      <w:r>
+        <w:rPr>
+          <w:color w:val="404040"/>
+          <w:sz w:val="27"/>
+          <w:szCs w:val="27"/>
+          <w:shd w:val="clear" w:color="auto" w:fill="FFFFFF"/>
+        </w:rPr>
+        <w:t>’</w:t>
+      </w:r>
+      <w:r>
+        <w:rPr>
+          <w:color w:val="404040"/>
+          <w:sz w:val="27"/>
+          <w:szCs w:val="27"/>
+          <w:shd w:val="clear" w:color="auto" w:fill="FFFFFF"/>
+        </w:rPr>
+        <w:t xml:space="preserve"> reviews </w:t>
+      </w:r>
+      <w:r>
+        <w:rPr>
+          <w:color w:val="404040"/>
+          <w:sz w:val="27"/>
+          <w:szCs w:val="27"/>
+          <w:shd w:val="clear" w:color="auto" w:fill="FFFFFF"/>
+        </w:rPr>
+        <w:t xml:space="preserve">are </w:t>
+      </w:r>
+      <w:r>
+        <w:rPr>
+          <w:color w:val="404040"/>
+          <w:sz w:val="27"/>
+          <w:szCs w:val="27"/>
+          <w:shd w:val="clear" w:color="auto" w:fill="FFFFFF"/>
+        </w:rPr>
+        <w:t>and what factor</w:t>
+      </w:r>
+      <w:r>
+        <w:rPr>
+          <w:color w:val="404040"/>
+          <w:sz w:val="27"/>
+          <w:szCs w:val="27"/>
+          <w:shd w:val="clear" w:color="auto" w:fill="FFFFFF"/>
+        </w:rPr>
+        <w:t xml:space="preserve"> or factors</w:t>
+      </w:r>
+      <w:r>
+        <w:rPr>
+          <w:color w:val="404040"/>
+          <w:sz w:val="27"/>
+          <w:szCs w:val="27"/>
+          <w:shd w:val="clear" w:color="auto" w:fill="FFFFFF"/>
+        </w:rPr>
+        <w:t xml:space="preserve"> contribute to those reviews”</w:t>
       </w:r>
     </w:p>
     <w:p>
@@ -29,7 +139,70 @@
           <w:sz w:val="28"/>
           <w:szCs w:val="28"/>
         </w:rPr>
-        <w:t>The first step in find an answer for this question is to find the most common words in each class of review, so in other words what makes up a good review?</w:t>
+        <w:t xml:space="preserve">The first step in finding an </w:t>
+      </w:r>
+      <w:r>
+        <w:rPr>
+          <w:sz w:val="28"/>
+          <w:szCs w:val="28"/>
+        </w:rPr>
+        <w:t xml:space="preserve">answer </w:t>
+      </w:r>
+      <w:r>
+        <w:rPr>
+          <w:sz w:val="28"/>
+          <w:szCs w:val="28"/>
+        </w:rPr>
+        <w:t>to</w:t>
+      </w:r>
+      <w:r>
+        <w:rPr>
+          <w:sz w:val="28"/>
+          <w:szCs w:val="28"/>
+        </w:rPr>
+        <w:t xml:space="preserve"> this question is to find the most common words in each </w:t>
+      </w:r>
+      <w:r>
+        <w:rPr>
+          <w:sz w:val="28"/>
+          <w:szCs w:val="28"/>
+        </w:rPr>
+        <w:t xml:space="preserve">type of review and </w:t>
+      </w:r>
+      <w:r>
+        <w:rPr>
+          <w:sz w:val="28"/>
+          <w:szCs w:val="28"/>
+        </w:rPr>
+        <w:t xml:space="preserve">to </w:t>
+      </w:r>
+      <w:r>
+        <w:rPr>
+          <w:sz w:val="28"/>
+          <w:szCs w:val="28"/>
+        </w:rPr>
+        <w:t xml:space="preserve">see if there are any </w:t>
+      </w:r>
+      <w:r>
+        <w:rPr>
+          <w:sz w:val="28"/>
+          <w:szCs w:val="28"/>
+        </w:rPr>
+        <w:t>underling</w:t>
+      </w:r>
+      <w:r>
+        <w:rPr>
+          <w:sz w:val="28"/>
+          <w:szCs w:val="28"/>
+        </w:rPr>
+        <w:t xml:space="preserve"> patterns in the results</w:t>
+      </w:r>
+      <w:r>
+        <w:rPr>
+          <w:sz w:val="28"/>
+          <w:szCs w:val="28"/>
+        </w:rPr>
+        <w:t>.</w:t>
       </w:r>
     </w:p>
     <w:p>
@@ -44,42 +217,7 @@
           <w:sz w:val="28"/>
           <w:szCs w:val="28"/>
         </w:rPr>
-        <w:t xml:space="preserve">For my project I </w:t>
-      </w:r>
-      <w:r>
-        <w:rPr>
-          <w:sz w:val="28"/>
-          <w:szCs w:val="28"/>
-        </w:rPr>
-        <w:t>considered</w:t>
-      </w:r>
-      <w:r>
-        <w:rPr>
-          <w:sz w:val="28"/>
-          <w:szCs w:val="28"/>
-        </w:rPr>
-        <w:t xml:space="preserve"> any good review to be over a 4.0 star rating and any bad review to be under a 2.0 star rating, I omitted 2.1-3.9 star ratings so that I could focus </w:t>
-      </w:r>
-      <w:r>
-        <w:rPr>
-          <w:sz w:val="28"/>
-          <w:szCs w:val="28"/>
-        </w:rPr>
-        <w:t>solely</w:t>
-      </w:r>
-      <w:r>
-        <w:rPr>
-          <w:sz w:val="28"/>
-          <w:szCs w:val="28"/>
-        </w:rPr>
-        <w:t xml:space="preserve"> on the very good reviews and very bad reviews, I wanted to look at the extremes of the values</w:t>
-      </w:r>
-      <w:r>
-        <w:rPr>
-          <w:sz w:val="28"/>
-          <w:szCs w:val="28"/>
-        </w:rPr>
-        <w:t>.</w:t>
+        <w:t>[come back to at the end]</w:t>
       </w:r>
     </w:p>
     <w:p>
@@ -94,15 +232,124 @@
           <w:sz w:val="28"/>
           <w:szCs w:val="28"/>
         </w:rPr>
+        <w:t>During</w:t>
+      </w:r>
+      <w:r>
+        <w:rPr>
+          <w:sz w:val="28"/>
+          <w:szCs w:val="28"/>
+        </w:rPr>
+        <w:t xml:space="preserve"> </w:t>
+      </w:r>
+      <w:r>
+        <w:rPr>
+          <w:sz w:val="28"/>
+          <w:szCs w:val="28"/>
+        </w:rPr>
+        <w:t>selection</w:t>
+      </w:r>
+      <w:r>
+        <w:rPr>
+          <w:sz w:val="28"/>
+          <w:szCs w:val="28"/>
+        </w:rPr>
+        <w:t xml:space="preserve"> I </w:t>
+      </w:r>
+      <w:r>
+        <w:rPr>
+          <w:sz w:val="28"/>
+          <w:szCs w:val="28"/>
+        </w:rPr>
+        <w:t>considered</w:t>
+      </w:r>
+      <w:r>
+        <w:rPr>
+          <w:sz w:val="28"/>
+          <w:szCs w:val="28"/>
+        </w:rPr>
+        <w:t xml:space="preserve"> any good review to be over a </w:t>
+      </w:r>
+      <w:proofErr w:type="gramStart"/>
+      <w:r>
+        <w:rPr>
+          <w:sz w:val="28"/>
+          <w:szCs w:val="28"/>
+        </w:rPr>
+        <w:t>4.0 star</w:t>
+      </w:r>
+      <w:proofErr w:type="gramEnd"/>
+      <w:r>
+        <w:rPr>
+          <w:sz w:val="28"/>
+          <w:szCs w:val="28"/>
+        </w:rPr>
+        <w:t xml:space="preserve"> rating and any bad review to be under a 2.0 star rating, I </w:t>
+      </w:r>
+      <w:r>
+        <w:rPr>
+          <w:sz w:val="28"/>
+          <w:szCs w:val="28"/>
+        </w:rPr>
+        <w:t>omitted the other ratings</w:t>
+      </w:r>
+      <w:r>
+        <w:rPr>
+          <w:sz w:val="28"/>
+          <w:szCs w:val="28"/>
+        </w:rPr>
+        <w:t xml:space="preserve"> so that I could focus </w:t>
+      </w:r>
+      <w:r>
+        <w:rPr>
+          <w:sz w:val="28"/>
+          <w:szCs w:val="28"/>
+        </w:rPr>
+        <w:t>solely</w:t>
+      </w:r>
+      <w:r>
+        <w:rPr>
+          <w:sz w:val="28"/>
+          <w:szCs w:val="28"/>
+        </w:rPr>
+        <w:t xml:space="preserve"> on the </w:t>
+      </w:r>
+      <w:r>
+        <w:rPr>
+          <w:sz w:val="28"/>
+          <w:szCs w:val="28"/>
+        </w:rPr>
+        <w:t>extreme reviews on both sides.</w:t>
+      </w:r>
+    </w:p>
+    <w:p>
+      <w:pPr>
+        <w:rPr>
+          <w:sz w:val="28"/>
+          <w:szCs w:val="28"/>
+        </w:rPr>
+      </w:pPr>
+      <w:r>
+        <w:rPr>
+          <w:sz w:val="28"/>
+          <w:szCs w:val="28"/>
+        </w:rPr>
+        <w:t>[change to first figure in chrome]</w:t>
+      </w:r>
+    </w:p>
+    <w:p>
+      <w:pPr>
+        <w:rPr>
+          <w:sz w:val="28"/>
+          <w:szCs w:val="28"/>
+        </w:rPr>
+      </w:pPr>
+      <w:r>
+        <w:rPr>
+          <w:sz w:val="28"/>
+          <w:szCs w:val="28"/>
+        </w:rPr>
         <w:lastRenderedPageBreak/>
-        <w:t>In the first figu</w:t>
-      </w:r>
-      <w:r>
-        <w:rPr>
-          <w:sz w:val="28"/>
-          <w:szCs w:val="28"/>
-        </w:rPr>
-        <w:t xml:space="preserve">re I found that </w:t>
+        <w:t xml:space="preserve">I found that </w:t>
       </w:r>
       <w:r>
         <w:rPr>
@@ -137,7 +384,7 @@
           <w:sz w:val="28"/>
           <w:szCs w:val="28"/>
         </w:rPr>
-        <w:t>contributed</w:t>
+        <w:t>attributed</w:t>
       </w:r>
       <w:r>
         <w:rPr>
@@ -198,14 +445,23 @@
           <w:sz w:val="28"/>
           <w:szCs w:val="28"/>
         </w:rPr>
-        <w:t xml:space="preserve">The customer service that the customer </w:t>
-      </w:r>
-      <w:r>
-        <w:rPr>
-          <w:sz w:val="28"/>
-          <w:szCs w:val="28"/>
-        </w:rPr>
-        <w:t>received</w:t>
+        <w:t xml:space="preserve">The customer service </w:t>
+      </w:r>
+      <w:proofErr w:type="gramStart"/>
+      <w:r>
+        <w:rPr>
+          <w:sz w:val="28"/>
+          <w:szCs w:val="28"/>
+        </w:rPr>
+        <w:t>experience</w:t>
+      </w:r>
+      <w:proofErr w:type="gramEnd"/>
+      <w:r>
+        <w:rPr>
+          <w:sz w:val="28"/>
+          <w:szCs w:val="28"/>
+        </w:rPr>
+        <w:t xml:space="preserve"> the customer had</w:t>
       </w:r>
       <w:r>
         <w:rPr>
@@ -227,6 +483,13 @@
           <w:szCs w:val="28"/>
         </w:rPr>
         <w:t xml:space="preserve"> their order</w:t>
+      </w:r>
+      <w:r>
+        <w:rPr>
+          <w:sz w:val="28"/>
+          <w:szCs w:val="28"/>
+        </w:rPr>
+        <w:t>ing process</w:t>
       </w:r>
     </w:p>
     <w:p>
@@ -236,6 +499,22 @@
           <w:szCs w:val="28"/>
         </w:rPr>
       </w:pPr>
+      <w:proofErr w:type="gramStart"/>
+      <w:r>
+        <w:rPr>
+          <w:sz w:val="28"/>
+          <w:szCs w:val="28"/>
+        </w:rPr>
+        <w:t>However</w:t>
+      </w:r>
+      <w:proofErr w:type="gramEnd"/>
+      <w:r>
+        <w:rPr>
+          <w:sz w:val="28"/>
+          <w:szCs w:val="28"/>
+        </w:rPr>
+        <w:t xml:space="preserve"> </w:t>
+      </w:r>
       <w:r>
         <w:rPr>
           <w:sz w:val="28"/>
@@ -262,7 +541,35 @@
           <w:sz w:val="28"/>
           <w:szCs w:val="28"/>
         </w:rPr>
-        <w:t xml:space="preserve"> reviews that focused on:</w:t>
+        <w:t xml:space="preserve"> reviews that </w:t>
+      </w:r>
+      <w:r>
+        <w:rPr>
+          <w:sz w:val="28"/>
+          <w:szCs w:val="28"/>
+        </w:rPr>
+        <w:t>indicated</w:t>
+      </w:r>
+      <w:r>
+        <w:rPr>
+          <w:sz w:val="28"/>
+          <w:szCs w:val="28"/>
+        </w:rPr>
+        <w:t xml:space="preserve"> </w:t>
+      </w:r>
+      <w:r>
+        <w:rPr>
+          <w:sz w:val="28"/>
+          <w:szCs w:val="28"/>
+        </w:rPr>
+        <w:t>that</w:t>
+      </w:r>
+      <w:r>
+        <w:rPr>
+          <w:sz w:val="28"/>
+          <w:szCs w:val="28"/>
+        </w:rPr>
+        <w:t>:</w:t>
       </w:r>
     </w:p>
     <w:p>
@@ -282,35 +589,23 @@
           <w:sz w:val="28"/>
           <w:szCs w:val="28"/>
         </w:rPr>
-        <w:t xml:space="preserve">The amount of time they waited to </w:t>
-      </w:r>
-      <w:r>
-        <w:rPr>
-          <w:sz w:val="28"/>
-          <w:szCs w:val="28"/>
-        </w:rPr>
-        <w:t xml:space="preserve">receive </w:t>
-      </w:r>
-      <w:r>
-        <w:rPr>
-          <w:sz w:val="28"/>
-          <w:szCs w:val="28"/>
-        </w:rPr>
-        <w:t>the</w:t>
-      </w:r>
-      <w:r>
-        <w:rPr>
-          <w:sz w:val="28"/>
-          <w:szCs w:val="28"/>
-        </w:rPr>
-        <w:t>ir</w:t>
-      </w:r>
-      <w:r>
-        <w:rPr>
-          <w:sz w:val="28"/>
-          <w:szCs w:val="28"/>
-        </w:rPr>
-        <w:t xml:space="preserve"> order and</w:t>
+        <w:t xml:space="preserve">That the customer </w:t>
+      </w:r>
+      <w:proofErr w:type="gramStart"/>
+      <w:r>
+        <w:rPr>
+          <w:sz w:val="28"/>
+          <w:szCs w:val="28"/>
+        </w:rPr>
+        <w:t>spend</w:t>
+      </w:r>
+      <w:proofErr w:type="gramEnd"/>
+      <w:r>
+        <w:rPr>
+          <w:sz w:val="28"/>
+          <w:szCs w:val="28"/>
+        </w:rPr>
+        <w:t xml:space="preserve"> too much money and</w:t>
       </w:r>
     </w:p>
     <w:p>
@@ -330,7 +625,21 @@
           <w:sz w:val="28"/>
           <w:szCs w:val="28"/>
         </w:rPr>
-        <w:t>The amount of money that they spend on the food</w:t>
+        <w:t>Waited too l</w:t>
+      </w:r>
+      <w:r>
+        <w:rPr>
+          <w:sz w:val="28"/>
+          <w:szCs w:val="28"/>
+        </w:rPr>
+        <w:t>o</w:t>
+      </w:r>
+      <w:r>
+        <w:rPr>
+          <w:sz w:val="28"/>
+          <w:szCs w:val="28"/>
+        </w:rPr>
+        <w:t>ng for the order to arrive</w:t>
       </w:r>
     </w:p>
     <w:p>
@@ -452,21 +761,21 @@
           <w:sz w:val="28"/>
           <w:szCs w:val="28"/>
         </w:rPr>
-        <w:t xml:space="preserve">The speed that the customer </w:t>
-      </w:r>
-      <w:r>
-        <w:rPr>
-          <w:sz w:val="28"/>
-          <w:szCs w:val="28"/>
-        </w:rPr>
-        <w:t>received</w:t>
-      </w:r>
-      <w:r>
-        <w:rPr>
-          <w:sz w:val="28"/>
-          <w:szCs w:val="28"/>
-        </w:rPr>
-        <w:t xml:space="preserve"> the food and</w:t>
+        <w:t xml:space="preserve">The speed </w:t>
+      </w:r>
+      <w:r>
+        <w:rPr>
+          <w:sz w:val="28"/>
+          <w:szCs w:val="28"/>
+        </w:rPr>
+        <w:t>the customer got their order</w:t>
+      </w:r>
+      <w:r>
+        <w:rPr>
+          <w:sz w:val="28"/>
+          <w:szCs w:val="28"/>
+        </w:rPr>
+        <w:t xml:space="preserve"> and</w:t>
       </w:r>
     </w:p>
     <w:p>
@@ -486,7 +795,21 @@
           <w:sz w:val="28"/>
           <w:szCs w:val="28"/>
         </w:rPr>
-        <w:t>The cleanliness of the store</w:t>
+        <w:t xml:space="preserve">The cleanliness of </w:t>
+      </w:r>
+      <w:r>
+        <w:rPr>
+          <w:sz w:val="28"/>
+          <w:szCs w:val="28"/>
+        </w:rPr>
+        <w:t xml:space="preserve">their </w:t>
+      </w:r>
+      <w:r>
+        <w:rPr>
+          <w:sz w:val="28"/>
+          <w:szCs w:val="28"/>
+        </w:rPr>
+        <w:t>store</w:t>
       </w:r>
     </w:p>
     <w:p>
@@ -501,28 +824,7 @@
           <w:sz w:val="28"/>
           <w:szCs w:val="28"/>
         </w:rPr>
-        <w:t xml:space="preserve">Looking at the second figure I decided to take a look at the volume and </w:t>
-      </w:r>
-      <w:r>
-        <w:rPr>
-          <w:sz w:val="28"/>
-          <w:szCs w:val="28"/>
-        </w:rPr>
-        <w:t>distribution</w:t>
-      </w:r>
-      <w:r>
-        <w:rPr>
-          <w:sz w:val="28"/>
-          <w:szCs w:val="28"/>
-        </w:rPr>
-        <w:t xml:space="preserve"> of reviews over time up until the date that the reviews were scraped, in this figure its clear that Chanello’s has higher volume of reviews compared to Calz but that Calz has a higher ratio of good reviews to bad reviews</w:t>
-      </w:r>
-      <w:r>
-        <w:rPr>
-          <w:sz w:val="28"/>
-          <w:szCs w:val="28"/>
-        </w:rPr>
-        <w:t>.</w:t>
+        <w:t>[change to second figure in chrome]</w:t>
       </w:r>
     </w:p>
     <w:p>
@@ -537,80 +839,98 @@
           <w:sz w:val="28"/>
           <w:szCs w:val="28"/>
         </w:rPr>
-        <w:t xml:space="preserve">So in conclusion I believe that both companies struggle with some of the same problems in their </w:t>
-      </w:r>
-      <w:r>
-        <w:rPr>
-          <w:sz w:val="28"/>
-          <w:szCs w:val="28"/>
-        </w:rPr>
-        <w:t>negative</w:t>
-      </w:r>
-      <w:r>
-        <w:rPr>
-          <w:sz w:val="28"/>
-          <w:szCs w:val="28"/>
-        </w:rPr>
-        <w:t xml:space="preserve"> reviews but where </w:t>
-      </w:r>
-      <w:r>
-        <w:rPr>
-          <w:sz w:val="28"/>
-          <w:szCs w:val="28"/>
-        </w:rPr>
-        <w:t>Calz</w:t>
-      </w:r>
-      <w:r>
-        <w:rPr>
-          <w:sz w:val="28"/>
-          <w:szCs w:val="28"/>
-        </w:rPr>
-        <w:t xml:space="preserve"> provides solutions that </w:t>
-      </w:r>
-      <w:r>
-        <w:rPr>
-          <w:sz w:val="28"/>
-          <w:szCs w:val="28"/>
-        </w:rPr>
-        <w:t>increase</w:t>
-      </w:r>
-      <w:r>
-        <w:rPr>
-          <w:sz w:val="28"/>
-          <w:szCs w:val="28"/>
-        </w:rPr>
-        <w:t xml:space="preserve"> their good reviews such as keeping a clean </w:t>
-      </w:r>
-      <w:bookmarkStart w:id="0" w:name="_GoBack"/>
-      <w:bookmarkEnd w:id="0"/>
-      <w:r>
-        <w:rPr>
-          <w:sz w:val="28"/>
-          <w:szCs w:val="28"/>
-        </w:rPr>
-        <w:lastRenderedPageBreak/>
-        <w:t xml:space="preserve">store and making sure that stores are staffed </w:t>
-      </w:r>
-      <w:r>
-        <w:rPr>
-          <w:sz w:val="28"/>
-          <w:szCs w:val="28"/>
-        </w:rPr>
-        <w:t>appropriately</w:t>
-      </w:r>
-      <w:r>
-        <w:rPr>
-          <w:sz w:val="28"/>
-          <w:szCs w:val="28"/>
-        </w:rPr>
-        <w:t xml:space="preserve"> to make sure that orders can get to the customers fast</w:t>
-      </w:r>
-      <w:r>
-        <w:rPr>
-          <w:sz w:val="28"/>
-          <w:szCs w:val="28"/>
-        </w:rPr>
-        <w:t xml:space="preserve"> Chanello’s fails to provide these same services on a company wide scale and it is reflected in their store ratings.</w:t>
+        <w:t>Looking at the second figure I decided to take a look at the</w:t>
+      </w:r>
+      <w:r>
+        <w:rPr>
+          <w:sz w:val="28"/>
+          <w:szCs w:val="28"/>
+        </w:rPr>
+        <w:t xml:space="preserve"> total</w:t>
+      </w:r>
+      <w:r>
+        <w:rPr>
+          <w:sz w:val="28"/>
+          <w:szCs w:val="28"/>
+        </w:rPr>
+        <w:t xml:space="preserve"> </w:t>
+      </w:r>
+      <w:r>
+        <w:rPr>
+          <w:sz w:val="28"/>
+          <w:szCs w:val="28"/>
+        </w:rPr>
+        <w:t xml:space="preserve">amount </w:t>
+      </w:r>
+      <w:r>
+        <w:rPr>
+          <w:sz w:val="28"/>
+          <w:szCs w:val="28"/>
+        </w:rPr>
+        <w:t xml:space="preserve">and </w:t>
+      </w:r>
+      <w:r>
+        <w:rPr>
+          <w:sz w:val="28"/>
+          <w:szCs w:val="28"/>
+        </w:rPr>
+        <w:t>trends</w:t>
+      </w:r>
+      <w:r>
+        <w:rPr>
+          <w:sz w:val="28"/>
+          <w:szCs w:val="28"/>
+        </w:rPr>
+        <w:t xml:space="preserve"> of reviews over time</w:t>
+      </w:r>
+      <w:r>
+        <w:rPr>
+          <w:sz w:val="28"/>
+          <w:szCs w:val="28"/>
+        </w:rPr>
+        <w:t xml:space="preserve">, </w:t>
+      </w:r>
+      <w:r>
+        <w:rPr>
+          <w:sz w:val="28"/>
+          <w:szCs w:val="28"/>
+        </w:rPr>
+        <w:t xml:space="preserve">in this figure </w:t>
+      </w:r>
+      <w:r>
+        <w:rPr>
+          <w:sz w:val="28"/>
+          <w:szCs w:val="28"/>
+        </w:rPr>
+        <w:t xml:space="preserve">you can see </w:t>
+      </w:r>
+      <w:r>
+        <w:rPr>
+          <w:sz w:val="28"/>
+          <w:szCs w:val="28"/>
+        </w:rPr>
+        <w:t xml:space="preserve">that Chanello’s has higher </w:t>
+      </w:r>
+      <w:r>
+        <w:rPr>
+          <w:sz w:val="28"/>
+          <w:szCs w:val="28"/>
+        </w:rPr>
+        <w:t>amount</w:t>
+      </w:r>
+      <w:r>
+        <w:rPr>
+          <w:sz w:val="28"/>
+          <w:szCs w:val="28"/>
+        </w:rPr>
+        <w:t xml:space="preserve"> of reviews compared to Calz but that Calz has a higher ratio of good reviews </w:t>
+      </w:r>
+      <w:r>
+        <w:rPr>
+          <w:sz w:val="28"/>
+          <w:szCs w:val="28"/>
+        </w:rPr>
+        <w:t>then Chanello’s</w:t>
       </w:r>
     </w:p>
     <w:p>
@@ -620,12 +940,112 @@
           <w:szCs w:val="28"/>
         </w:rPr>
       </w:pPr>
-      <w:r>
-        <w:rPr>
-          <w:sz w:val="28"/>
-          <w:szCs w:val="28"/>
-        </w:rPr>
-        <w:t>This concludes my presentation thank you for your time today if you would like to read my post in full or have a closer look at any of my graphs ill drop a link in ds_general and ds13</w:t>
+      <w:proofErr w:type="gramStart"/>
+      <w:r>
+        <w:rPr>
+          <w:sz w:val="28"/>
+          <w:szCs w:val="28"/>
+        </w:rPr>
+        <w:t>So</w:t>
+      </w:r>
+      <w:proofErr w:type="gramEnd"/>
+      <w:r>
+        <w:rPr>
+          <w:sz w:val="28"/>
+          <w:szCs w:val="28"/>
+        </w:rPr>
+        <w:t xml:space="preserve"> in conclusion I believe </w:t>
+      </w:r>
+      <w:r>
+        <w:rPr>
+          <w:sz w:val="28"/>
+          <w:szCs w:val="28"/>
+        </w:rPr>
+        <w:t xml:space="preserve">that </w:t>
+      </w:r>
+      <w:r>
+        <w:rPr>
+          <w:color w:val="404040"/>
+          <w:sz w:val="27"/>
+          <w:szCs w:val="27"/>
+          <w:shd w:val="clear" w:color="auto" w:fill="FFFFFF"/>
+        </w:rPr>
+        <w:t xml:space="preserve">while both companies struggle with the same problems, Chanello’s does less to provide solutions, whereas Calz goes </w:t>
+      </w:r>
+      <w:r>
+        <w:rPr>
+          <w:color w:val="404040"/>
+          <w:sz w:val="27"/>
+          <w:szCs w:val="27"/>
+          <w:shd w:val="clear" w:color="auto" w:fill="FFFFFF"/>
+        </w:rPr>
+        <w:lastRenderedPageBreak/>
+        <w:t xml:space="preserve">above and beyond to offer solutions </w:t>
+      </w:r>
+      <w:r>
+        <w:rPr>
+          <w:color w:val="404040"/>
+          <w:sz w:val="27"/>
+          <w:szCs w:val="27"/>
+          <w:shd w:val="clear" w:color="auto" w:fill="FFFFFF"/>
+        </w:rPr>
+        <w:t>to</w:t>
+      </w:r>
+      <w:r>
+        <w:rPr>
+          <w:color w:val="404040"/>
+          <w:sz w:val="27"/>
+          <w:szCs w:val="27"/>
+          <w:shd w:val="clear" w:color="auto" w:fill="FFFFFF"/>
+        </w:rPr>
+        <w:t xml:space="preserve"> the customer. </w:t>
+      </w:r>
+    </w:p>
+    <w:p>
+      <w:pPr>
+        <w:rPr>
+          <w:sz w:val="28"/>
+          <w:szCs w:val="28"/>
+        </w:rPr>
+      </w:pPr>
+      <w:r>
+        <w:rPr>
+          <w:sz w:val="28"/>
+          <w:szCs w:val="28"/>
+        </w:rPr>
+        <w:t xml:space="preserve">This concludes my presentation thank you for your time today if you would like to read my post in full or have a closer look at any of my graphs </w:t>
+      </w:r>
+      <w:proofErr w:type="spellStart"/>
+      <w:r>
+        <w:rPr>
+          <w:sz w:val="28"/>
+          <w:szCs w:val="28"/>
+        </w:rPr>
+        <w:t>ill</w:t>
+      </w:r>
+      <w:proofErr w:type="spellEnd"/>
+      <w:r>
+        <w:rPr>
+          <w:sz w:val="28"/>
+          <w:szCs w:val="28"/>
+        </w:rPr>
+        <w:t xml:space="preserve"> drop a link in </w:t>
+      </w:r>
+      <w:proofErr w:type="spellStart"/>
+      <w:r>
+        <w:rPr>
+          <w:sz w:val="28"/>
+          <w:szCs w:val="28"/>
+        </w:rPr>
+        <w:t>ds_general</w:t>
+      </w:r>
+      <w:proofErr w:type="spellEnd"/>
+      <w:r>
+        <w:rPr>
+          <w:sz w:val="28"/>
+          <w:szCs w:val="28"/>
+        </w:rPr>
+        <w:t xml:space="preserve"> and ds13</w:t>
       </w:r>
     </w:p>
     <w:p/>
@@ -1662,7 +2082,7 @@
 </file>
 
 <file path=customXml/itemProps1.xml><?xml version="1.0" encoding="utf-8"?>
-<ds:datastoreItem xmlns:ds="http://schemas.openxmlformats.org/officeDocument/2006/customXml" ds:itemID="{600ECF81-6706-40E9-B992-BD0CB5940846}">
+<ds:datastoreItem xmlns:ds="http://schemas.openxmlformats.org/officeDocument/2006/customXml" ds:itemID="{59D7A5AA-4416-4F98-8C02-9678017E9EAF}">
   <ds:schemaRefs>
     <ds:schemaRef ds:uri="http://schemas.openxmlformats.org/officeDocument/2006/bibliography"/>
   </ds:schemaRefs>

</xml_diff>